<commit_message>
finir une première révision de la documentation
</commit_message>
<xml_diff>
--- a/doc/définition.docx
+++ b/doc/définition.docx
@@ -320,18 +320,8 @@
           <w:color w:val="000000"/>
           <w:sz w:val="28"/>
         </w:rPr>
-        <w:t xml:space="preserve">Arslan </w:t>
-      </w:r>
-      <w:proofErr w:type="spellStart"/>
-      <w:r>
-        <w:rPr>
-          <w:rFonts w:ascii="Arial" w:hAnsi="Arial"/>
-          <w:color w:val="000000"/>
-          <w:sz w:val="28"/>
-        </w:rPr>
-        <w:t>Khaoua</w:t>
-      </w:r>
-      <w:proofErr w:type="spellEnd"/>
+        <w:t>Arslan Khaoua</w:t>
+      </w:r>
     </w:p>
     <w:p>
       <w:pPr>
@@ -4033,7 +4023,7 @@
                     <pic:cNvPicPr/>
                   </pic:nvPicPr>
                   <pic:blipFill>
-                    <a:blip r:embed="rId10">
+                    <a:blip r:embed="rId11">
                       <a:lum/>
                       <a:alphaModFix/>
                     </a:blip>
@@ -4207,7 +4197,7 @@
                     <pic:cNvPicPr/>
                   </pic:nvPicPr>
                   <pic:blipFill>
-                    <a:blip r:embed="rId11">
+                    <a:blip r:embed="rId12">
                       <a:lum/>
                       <a:alphaModFix/>
                     </a:blip>
@@ -4389,7 +4379,7 @@
                     <pic:cNvPicPr/>
                   </pic:nvPicPr>
                   <pic:blipFill>
-                    <a:blip r:embed="rId12">
+                    <a:blip r:embed="rId13">
                       <a:lum/>
                       <a:alphaModFix/>
                     </a:blip>
@@ -4563,7 +4553,7 @@
                     <pic:cNvPicPr/>
                   </pic:nvPicPr>
                   <pic:blipFill>
-                    <a:blip r:embed="rId13">
+                    <a:blip r:embed="rId14">
                       <a:lum/>
                       <a:alphaModFix/>
                     </a:blip>
@@ -4736,7 +4726,7 @@
                     <pic:cNvPicPr/>
                   </pic:nvPicPr>
                   <pic:blipFill>
-                    <a:blip r:embed="rId14">
+                    <a:blip r:embed="rId15">
                       <a:lum/>
                       <a:alphaModFix/>
                     </a:blip>
@@ -4910,7 +4900,7 @@
                     <pic:cNvPicPr/>
                   </pic:nvPicPr>
                   <pic:blipFill>
-                    <a:blip r:embed="rId15">
+                    <a:blip r:embed="rId16">
                       <a:lum/>
                       <a:alphaModFix/>
                     </a:blip>
@@ -5075,7 +5065,7 @@
                     <pic:cNvPicPr/>
                   </pic:nvPicPr>
                   <pic:blipFill>
-                    <a:blip r:embed="rId16">
+                    <a:blip r:embed="rId17">
                       <a:lum/>
                       <a:alphaModFix/>
                     </a:blip>
@@ -5241,7 +5231,7 @@
                     <pic:cNvPicPr/>
                   </pic:nvPicPr>
                   <pic:blipFill>
-                    <a:blip r:embed="rId17">
+                    <a:blip r:embed="rId18">
                       <a:lum/>
                       <a:alphaModFix/>
                     </a:blip>
@@ -5414,7 +5404,7 @@
                     <pic:cNvPicPr/>
                   </pic:nvPicPr>
                   <pic:blipFill>
-                    <a:blip r:embed="rId18">
+                    <a:blip r:embed="rId19">
                       <a:lum/>
                       <a:alphaModFix/>
                     </a:blip>
@@ -5588,7 +5578,7 @@
                     <pic:cNvPicPr/>
                   </pic:nvPicPr>
                   <pic:blipFill>
-                    <a:blip r:embed="rId19">
+                    <a:blip r:embed="rId20">
                       <a:lum/>
                       <a:alphaModFix/>
                     </a:blip>
@@ -8876,7 +8866,6 @@
       <w:pPr>
         <w:pStyle w:val="Titre2"/>
         <w:rPr>
-          <w:rFonts w:hint="eastAsia"/>
           <w:lang w:eastAsia="fr-CA" w:bidi="ar-SA"/>
         </w:rPr>
       </w:pPr>
@@ -8895,9 +8884,291 @@
     </w:p>
     <w:p>
       <w:pPr>
+        <w:suppressAutoHyphens w:val="0"/>
+        <w:spacing w:before="100" w:after="100"/>
+        <w:textAlignment w:val="auto"/>
+        <w:rPr>
+          <w:rFonts w:hint="eastAsia"/>
+        </w:rPr>
+      </w:pPr>
+      <w:r>
+        <w:rPr>
+          <w:rStyle w:val="Titre3Car"/>
+          <w:rFonts w:eastAsia="NSimSun"/>
+          <w:lang w:eastAsia="fr-CA" w:bidi="ar-SA"/>
+        </w:rPr>
+        <w:t>Description</w:t>
+      </w:r>
+      <w:r>
+        <w:rPr>
+          <w:rFonts w:ascii="Times New Roman" w:eastAsia="Times New Roman" w:hAnsi="Times New Roman" w:cs="Times New Roman"/>
+          <w:b/>
+          <w:bCs/>
+          <w:kern w:val="0"/>
+          <w:lang w:eastAsia="fr-CA" w:bidi="ar-SA"/>
+        </w:rPr>
+        <w:t xml:space="preserve"> </w:t>
+      </w:r>
+      <w:r>
+        <w:rPr>
+          <w:rFonts w:ascii="Times New Roman" w:eastAsia="Times New Roman" w:hAnsi="Times New Roman" w:cs="Times New Roman"/>
+          <w:kern w:val="0"/>
+          <w:lang w:eastAsia="fr-CA" w:bidi="ar-SA"/>
+        </w:rPr>
+        <w:br/>
+      </w:r>
+      <w:r>
+        <w:rPr>
+          <w:rFonts w:ascii="Times New Roman" w:eastAsia="Times New Roman" w:hAnsi="Times New Roman" w:cs="Times New Roman"/>
+          <w:kern w:val="0"/>
+          <w:lang w:eastAsia="fr-CA" w:bidi="ar-SA"/>
+        </w:rPr>
+        <w:t>Affichage de suggestions des coups qui sont avantageux pour le joueur</w:t>
+      </w:r>
+    </w:p>
+    <w:p>
+      <w:pPr>
+        <w:pStyle w:val="Titre3"/>
+        <w:rPr>
+          <w:lang w:eastAsia="fr-CA" w:bidi="ar-SA"/>
+        </w:rPr>
+      </w:pPr>
+      <w:r>
+        <w:rPr>
+          <w:lang w:eastAsia="fr-CA" w:bidi="ar-SA"/>
+        </w:rPr>
+        <w:t xml:space="preserve">Utilisateurs concernés </w:t>
+      </w:r>
+    </w:p>
+    <w:p>
+      <w:pPr>
+        <w:numPr>
+          <w:ilvl w:val="0"/>
+          <w:numId w:val="13"/>
+        </w:numPr>
+        <w:suppressAutoHyphens w:val="0"/>
+        <w:spacing w:before="100" w:after="100"/>
+        <w:textAlignment w:val="auto"/>
+        <w:rPr>
+          <w:rFonts w:ascii="Times New Roman" w:eastAsia="Times New Roman" w:hAnsi="Times New Roman" w:cs="Times New Roman"/>
+          <w:kern w:val="0"/>
+          <w:lang w:eastAsia="fr-CA" w:bidi="ar-SA"/>
+        </w:rPr>
+      </w:pPr>
+      <w:r>
+        <w:rPr>
+          <w:rFonts w:ascii="Times New Roman" w:eastAsia="Times New Roman" w:hAnsi="Times New Roman" w:cs="Times New Roman"/>
+          <w:kern w:val="0"/>
+          <w:lang w:eastAsia="fr-CA" w:bidi="ar-SA"/>
+        </w:rPr>
+        <w:t>Joueurs (pour suivre la partie en temps réel)</w:t>
+      </w:r>
+    </w:p>
+    <w:p>
+      <w:pPr>
+        <w:suppressAutoHyphens w:val="0"/>
+        <w:spacing w:before="100" w:after="100"/>
+        <w:textAlignment w:val="auto"/>
+        <w:rPr>
+          <w:rFonts w:hint="eastAsia"/>
+        </w:rPr>
+      </w:pPr>
+      <w:r>
+        <w:rPr>
+          <w:rStyle w:val="Titre3Car"/>
+          <w:rFonts w:eastAsia="NSimSun"/>
+          <w:lang w:eastAsia="fr-CA" w:bidi="ar-SA"/>
+        </w:rPr>
+        <w:t>Cote d'importance</w:t>
+      </w:r>
+      <w:r>
+        <w:rPr>
+          <w:rFonts w:ascii="Times New Roman" w:eastAsia="Times New Roman" w:hAnsi="Times New Roman" w:cs="Times New Roman"/>
+          <w:b/>
+          <w:bCs/>
+          <w:kern w:val="0"/>
+          <w:lang w:eastAsia="fr-CA" w:bidi="ar-SA"/>
+        </w:rPr>
+        <w:t xml:space="preserve"> </w:t>
+      </w:r>
+      <w:r>
+        <w:rPr>
+          <w:rFonts w:ascii="Times New Roman" w:eastAsia="Times New Roman" w:hAnsi="Times New Roman" w:cs="Times New Roman"/>
+          <w:kern w:val="0"/>
+          <w:lang w:eastAsia="fr-CA" w:bidi="ar-SA"/>
+        </w:rPr>
+        <w:br/>
+      </w:r>
+      <w:r>
+        <w:rPr>
+          <w:rFonts w:ascii="Times New Roman" w:eastAsia="Times New Roman" w:hAnsi="Times New Roman" w:cs="Times New Roman"/>
+          <w:kern w:val="0"/>
+          <w:lang w:eastAsia="fr-CA" w:bidi="ar-SA"/>
+        </w:rPr>
+        <w:t>Non urgent</w:t>
+      </w:r>
+    </w:p>
+    <w:p>
+      <w:pPr>
+        <w:suppressAutoHyphens w:val="0"/>
+        <w:spacing w:before="100" w:after="100"/>
+        <w:textAlignment w:val="auto"/>
+        <w:rPr>
+          <w:rFonts w:hint="eastAsia"/>
+        </w:rPr>
+      </w:pPr>
+      <w:r>
+        <w:rPr>
+          <w:rStyle w:val="Titre3Car"/>
+          <w:rFonts w:eastAsia="NSimSun"/>
+          <w:lang w:eastAsia="fr-CA" w:bidi="ar-SA"/>
+        </w:rPr>
+        <w:t>Contraintes du client</w:t>
+      </w:r>
+      <w:r>
+        <w:rPr>
+          <w:rFonts w:ascii="Times New Roman" w:eastAsia="Times New Roman" w:hAnsi="Times New Roman" w:cs="Times New Roman"/>
+          <w:b/>
+          <w:bCs/>
+          <w:kern w:val="0"/>
+          <w:lang w:eastAsia="fr-CA" w:bidi="ar-SA"/>
+        </w:rPr>
+        <w:t xml:space="preserve"> </w:t>
+      </w:r>
+      <w:r>
+        <w:rPr>
+          <w:rFonts w:ascii="Times New Roman" w:eastAsia="Times New Roman" w:hAnsi="Times New Roman" w:cs="Times New Roman"/>
+          <w:kern w:val="0"/>
+          <w:lang w:eastAsia="fr-CA" w:bidi="ar-SA"/>
+        </w:rPr>
+        <w:br/>
+      </w:r>
+      <w:r>
+        <w:rPr>
+          <w:rFonts w:ascii="Times New Roman" w:eastAsia="Times New Roman" w:hAnsi="Times New Roman" w:cs="Times New Roman"/>
+          <w:kern w:val="0"/>
+          <w:lang w:eastAsia="fr-CA" w:bidi="ar-SA"/>
+        </w:rPr>
+        <w:t>Cette option doit être activée par l’utilisateur</w:t>
+      </w:r>
+    </w:p>
+    <w:p>
+      <w:pPr>
+        <w:suppressAutoHyphens w:val="0"/>
+        <w:spacing w:before="100" w:after="100"/>
+        <w:textAlignment w:val="auto"/>
+        <w:rPr>
+          <w:rFonts w:ascii="Times New Roman" w:eastAsia="Times New Roman" w:hAnsi="Times New Roman" w:cs="Times New Roman"/>
+          <w:kern w:val="0"/>
+          <w:lang w:eastAsia="fr-CA" w:bidi="ar-SA"/>
+        </w:rPr>
+      </w:pPr>
+      <w:r>
+        <w:rPr>
+          <w:rStyle w:val="Titre3Car"/>
+          <w:rFonts w:eastAsia="NSimSun"/>
+          <w:lang w:eastAsia="fr-CA" w:bidi="ar-SA"/>
+        </w:rPr>
+        <w:t>Description technique</w:t>
+      </w:r>
+      <w:r>
+        <w:rPr>
+          <w:rFonts w:ascii="Times New Roman" w:eastAsia="Times New Roman" w:hAnsi="Times New Roman" w:cs="Times New Roman"/>
+          <w:b/>
+          <w:bCs/>
+          <w:kern w:val="0"/>
+          <w:lang w:eastAsia="fr-CA" w:bidi="ar-SA"/>
+        </w:rPr>
+        <w:t xml:space="preserve"> </w:t>
+      </w:r>
+      <w:r>
+        <w:rPr>
+          <w:rFonts w:ascii="Times New Roman" w:eastAsia="Times New Roman" w:hAnsi="Times New Roman" w:cs="Times New Roman"/>
+          <w:kern w:val="0"/>
+          <w:lang w:eastAsia="fr-CA" w:bidi="ar-SA"/>
+        </w:rPr>
+        <w:br/>
+      </w:r>
+      <w:r>
+        <w:rPr>
+          <w:rFonts w:ascii="Times New Roman" w:eastAsia="Times New Roman" w:hAnsi="Times New Roman" w:cs="Times New Roman"/>
+          <w:kern w:val="0"/>
+          <w:lang w:eastAsia="fr-CA" w:bidi="ar-SA"/>
+        </w:rPr>
+        <w:t xml:space="preserve">L’algorithme Minimax doit être utilisé pour trouver les coups le plus avantageux pour l’utilisateur et en même temps, l’interface affichera des flèches qui indique la pièce et la case à déplacer. </w:t>
+      </w:r>
+    </w:p>
+    <w:p>
+      <w:pPr>
+        <w:suppressAutoHyphens w:val="0"/>
+        <w:spacing w:before="100" w:after="100"/>
+        <w:textAlignment w:val="auto"/>
+        <w:rPr>
+          <w:rFonts w:ascii="Times New Roman" w:eastAsia="Times New Roman" w:hAnsi="Times New Roman" w:cs="Times New Roman"/>
+          <w:kern w:val="0"/>
+          <w:lang w:eastAsia="fr-CA" w:bidi="ar-SA"/>
+        </w:rPr>
+      </w:pPr>
+    </w:p>
+    <w:p>
+      <w:pPr>
+        <w:suppressAutoHyphens w:val="0"/>
+        <w:spacing w:before="100" w:after="100"/>
+        <w:textAlignment w:val="auto"/>
+        <w:rPr>
+          <w:rFonts w:hint="eastAsia"/>
+        </w:rPr>
+      </w:pPr>
+      <w:r>
+        <w:rPr>
+          <w:rStyle w:val="Titre3Car"/>
+          <w:rFonts w:eastAsia="NSimSun"/>
+          <w:lang w:eastAsia="fr-CA" w:bidi="ar-SA"/>
+        </w:rPr>
+        <w:lastRenderedPageBreak/>
+        <w:t>Contraintes de mise en œuvre</w:t>
+      </w:r>
+      <w:r>
+        <w:rPr>
+          <w:rFonts w:ascii="Times New Roman" w:eastAsia="Times New Roman" w:hAnsi="Times New Roman" w:cs="Times New Roman"/>
+          <w:b/>
+          <w:bCs/>
+          <w:kern w:val="0"/>
+          <w:lang w:eastAsia="fr-CA" w:bidi="ar-SA"/>
+        </w:rPr>
+        <w:t xml:space="preserve"> </w:t>
+      </w:r>
+      <w:r>
+        <w:rPr>
+          <w:rFonts w:ascii="Times New Roman" w:eastAsia="Times New Roman" w:hAnsi="Times New Roman" w:cs="Times New Roman"/>
+          <w:kern w:val="0"/>
+          <w:lang w:eastAsia="fr-CA" w:bidi="ar-SA"/>
+        </w:rPr>
+        <w:br/>
+      </w:r>
+      <w:r>
+        <w:rPr>
+          <w:rFonts w:ascii="Times New Roman" w:eastAsia="Times New Roman" w:hAnsi="Times New Roman" w:cs="Times New Roman"/>
+          <w:kern w:val="0"/>
+          <w:lang w:eastAsia="fr-CA" w:bidi="ar-SA"/>
+        </w:rPr>
+        <w:t>L’implémentation de l’algorithme Minimax, l’échiquier et la logique derrière les mouvements des pièces doivent être faits.</w:t>
+      </w:r>
+    </w:p>
+    <w:p>
+      <w:pPr>
+        <w:pStyle w:val="Textbody"/>
+        <w:rPr>
+          <w:rFonts w:hint="eastAsia"/>
+          <w:lang w:eastAsia="fr-CA" w:bidi="ar-SA"/>
+        </w:rPr>
+      </w:pPr>
+    </w:p>
+    <w:p>
+      <w:pPr>
         <w:pStyle w:val="Titre2"/>
         <w:rPr>
-          <w:rFonts w:hint="eastAsia"/>
+          <w:lang w:eastAsia="fr-CA" w:bidi="ar-SA"/>
         </w:rPr>
       </w:pPr>
       <w:bookmarkStart w:id="128" w:name="_Toc189464708"/>
@@ -8915,9 +9186,308 @@
     </w:p>
     <w:p>
       <w:pPr>
+        <w:suppressAutoHyphens w:val="0"/>
+        <w:spacing w:before="100" w:after="100"/>
+        <w:textAlignment w:val="auto"/>
+        <w:rPr>
+          <w:rFonts w:hint="eastAsia"/>
+        </w:rPr>
+      </w:pPr>
+      <w:r>
+        <w:rPr>
+          <w:rStyle w:val="Titre3Car"/>
+          <w:rFonts w:eastAsia="NSimSun"/>
+          <w:lang w:eastAsia="fr-CA" w:bidi="ar-SA"/>
+        </w:rPr>
+        <w:t>Description</w:t>
+      </w:r>
+      <w:r>
+        <w:rPr>
+          <w:rFonts w:ascii="Times New Roman" w:eastAsia="Times New Roman" w:hAnsi="Times New Roman" w:cs="Times New Roman"/>
+          <w:b/>
+          <w:bCs/>
+          <w:kern w:val="0"/>
+          <w:lang w:eastAsia="fr-CA" w:bidi="ar-SA"/>
+        </w:rPr>
+        <w:t xml:space="preserve"> </w:t>
+      </w:r>
+      <w:r>
+        <w:rPr>
+          <w:rFonts w:ascii="Times New Roman" w:eastAsia="Times New Roman" w:hAnsi="Times New Roman" w:cs="Times New Roman"/>
+          <w:kern w:val="0"/>
+          <w:lang w:eastAsia="fr-CA" w:bidi="ar-SA"/>
+        </w:rPr>
+        <w:br/>
+      </w:r>
+      <w:r>
+        <w:rPr>
+          <w:rFonts w:ascii="Times New Roman" w:eastAsia="Times New Roman" w:hAnsi="Times New Roman" w:cs="Times New Roman"/>
+          <w:kern w:val="0"/>
+          <w:lang w:eastAsia="fr-CA" w:bidi="ar-SA"/>
+        </w:rPr>
+        <w:t>Affichage des options qui permettent de changer la difficulté de l’AI, c’est-à-dire faire ses mouvements plus optimisés.</w:t>
+      </w:r>
+    </w:p>
+    <w:p>
+      <w:pPr>
+        <w:pStyle w:val="Titre3"/>
+        <w:rPr>
+          <w:lang w:eastAsia="fr-CA" w:bidi="ar-SA"/>
+        </w:rPr>
+      </w:pPr>
+      <w:r>
+        <w:rPr>
+          <w:lang w:eastAsia="fr-CA" w:bidi="ar-SA"/>
+        </w:rPr>
+        <w:t xml:space="preserve">Utilisateurs concernés </w:t>
+      </w:r>
+    </w:p>
+    <w:p>
+      <w:pPr>
+        <w:numPr>
+          <w:ilvl w:val="0"/>
+          <w:numId w:val="13"/>
+        </w:numPr>
+        <w:suppressAutoHyphens w:val="0"/>
+        <w:spacing w:before="100" w:after="100"/>
+        <w:textAlignment w:val="auto"/>
+        <w:rPr>
+          <w:rFonts w:ascii="Times New Roman" w:eastAsia="Times New Roman" w:hAnsi="Times New Roman" w:cs="Times New Roman"/>
+          <w:kern w:val="0"/>
+          <w:lang w:eastAsia="fr-CA" w:bidi="ar-SA"/>
+        </w:rPr>
+      </w:pPr>
+      <w:r>
+        <w:rPr>
+          <w:rFonts w:ascii="Times New Roman" w:eastAsia="Times New Roman" w:hAnsi="Times New Roman" w:cs="Times New Roman"/>
+          <w:kern w:val="0"/>
+          <w:lang w:eastAsia="fr-CA" w:bidi="ar-SA"/>
+        </w:rPr>
+        <w:t xml:space="preserve">Joueurs </w:t>
+      </w:r>
+    </w:p>
+    <w:p>
+      <w:pPr>
+        <w:suppressAutoHyphens w:val="0"/>
+        <w:spacing w:before="100" w:after="100"/>
+        <w:textAlignment w:val="auto"/>
+        <w:rPr>
+          <w:rFonts w:hint="eastAsia"/>
+        </w:rPr>
+      </w:pPr>
+      <w:r>
+        <w:rPr>
+          <w:rStyle w:val="Titre3Car"/>
+          <w:rFonts w:eastAsia="NSimSun"/>
+          <w:lang w:eastAsia="fr-CA" w:bidi="ar-SA"/>
+        </w:rPr>
+        <w:t>Cote d'importance</w:t>
+      </w:r>
+      <w:r>
+        <w:rPr>
+          <w:rFonts w:ascii="Times New Roman" w:eastAsia="Times New Roman" w:hAnsi="Times New Roman" w:cs="Times New Roman"/>
+          <w:b/>
+          <w:bCs/>
+          <w:kern w:val="0"/>
+          <w:lang w:eastAsia="fr-CA" w:bidi="ar-SA"/>
+        </w:rPr>
+        <w:t xml:space="preserve"> </w:t>
+      </w:r>
+      <w:r>
+        <w:rPr>
+          <w:rFonts w:ascii="Times New Roman" w:eastAsia="Times New Roman" w:hAnsi="Times New Roman" w:cs="Times New Roman"/>
+          <w:kern w:val="0"/>
+          <w:lang w:eastAsia="fr-CA" w:bidi="ar-SA"/>
+        </w:rPr>
+        <w:br/>
+        <w:t>Non urgent</w:t>
+      </w:r>
+    </w:p>
+    <w:p>
+      <w:pPr>
+        <w:suppressAutoHyphens w:val="0"/>
+        <w:spacing w:before="100" w:after="100"/>
+        <w:textAlignment w:val="auto"/>
+        <w:rPr>
+          <w:rFonts w:hint="eastAsia"/>
+        </w:rPr>
+      </w:pPr>
+      <w:r>
+        <w:rPr>
+          <w:rStyle w:val="Titre3Car"/>
+          <w:rFonts w:eastAsia="NSimSun"/>
+          <w:lang w:eastAsia="fr-CA" w:bidi="ar-SA"/>
+        </w:rPr>
+        <w:t>Contraintes du client</w:t>
+      </w:r>
+      <w:r>
+        <w:rPr>
+          <w:rFonts w:ascii="Times New Roman" w:eastAsia="Times New Roman" w:hAnsi="Times New Roman" w:cs="Times New Roman"/>
+          <w:b/>
+          <w:bCs/>
+          <w:kern w:val="0"/>
+          <w:lang w:eastAsia="fr-CA" w:bidi="ar-SA"/>
+        </w:rPr>
+        <w:t xml:space="preserve"> </w:t>
+      </w:r>
+      <w:r>
+        <w:rPr>
+          <w:rFonts w:ascii="Times New Roman" w:eastAsia="Times New Roman" w:hAnsi="Times New Roman" w:cs="Times New Roman"/>
+          <w:kern w:val="0"/>
+          <w:lang w:eastAsia="fr-CA" w:bidi="ar-SA"/>
+        </w:rPr>
+        <w:br/>
+        <w:t xml:space="preserve">Cette option doit être </w:t>
+      </w:r>
+      <w:r>
+        <w:rPr>
+          <w:rFonts w:ascii="Times New Roman" w:eastAsia="Times New Roman" w:hAnsi="Times New Roman" w:cs="Times New Roman"/>
+          <w:kern w:val="0"/>
+          <w:lang w:eastAsia="fr-CA" w:bidi="ar-SA"/>
+        </w:rPr>
+        <w:t>choisie</w:t>
+      </w:r>
+      <w:r>
+        <w:rPr>
+          <w:rFonts w:ascii="Times New Roman" w:eastAsia="Times New Roman" w:hAnsi="Times New Roman" w:cs="Times New Roman"/>
+          <w:kern w:val="0"/>
+          <w:lang w:eastAsia="fr-CA" w:bidi="ar-SA"/>
+        </w:rPr>
+        <w:t xml:space="preserve"> par l’utilisateur</w:t>
+      </w:r>
+      <w:r>
+        <w:rPr>
+          <w:rFonts w:ascii="Times New Roman" w:eastAsia="Times New Roman" w:hAnsi="Times New Roman" w:cs="Times New Roman"/>
+          <w:kern w:val="0"/>
+          <w:lang w:eastAsia="fr-CA" w:bidi="ar-SA"/>
+        </w:rPr>
+        <w:t xml:space="preserve"> avant de commencer une partie</w:t>
+      </w:r>
+    </w:p>
+    <w:p>
+      <w:pPr>
+        <w:suppressAutoHyphens w:val="0"/>
+        <w:spacing w:before="100" w:after="100"/>
+        <w:textAlignment w:val="auto"/>
+        <w:rPr>
+          <w:rFonts w:ascii="Times New Roman" w:eastAsia="Times New Roman" w:hAnsi="Times New Roman" w:cs="Times New Roman"/>
+          <w:kern w:val="0"/>
+          <w:lang w:eastAsia="fr-CA" w:bidi="ar-SA"/>
+        </w:rPr>
+      </w:pPr>
+      <w:r>
+        <w:rPr>
+          <w:rStyle w:val="Titre3Car"/>
+          <w:rFonts w:eastAsia="NSimSun"/>
+          <w:lang w:eastAsia="fr-CA" w:bidi="ar-SA"/>
+        </w:rPr>
+        <w:t>Description technique</w:t>
+      </w:r>
+      <w:r>
+        <w:rPr>
+          <w:rFonts w:ascii="Times New Roman" w:eastAsia="Times New Roman" w:hAnsi="Times New Roman" w:cs="Times New Roman"/>
+          <w:b/>
+          <w:bCs/>
+          <w:kern w:val="0"/>
+          <w:lang w:eastAsia="fr-CA" w:bidi="ar-SA"/>
+        </w:rPr>
+        <w:t xml:space="preserve"> </w:t>
+      </w:r>
+      <w:r>
+        <w:rPr>
+          <w:rFonts w:ascii="Times New Roman" w:eastAsia="Times New Roman" w:hAnsi="Times New Roman" w:cs="Times New Roman"/>
+          <w:kern w:val="0"/>
+          <w:lang w:eastAsia="fr-CA" w:bidi="ar-SA"/>
+        </w:rPr>
+        <w:br/>
+      </w:r>
+      <w:r>
+        <w:rPr>
+          <w:rFonts w:ascii="Times New Roman" w:eastAsia="Times New Roman" w:hAnsi="Times New Roman" w:cs="Times New Roman"/>
+          <w:kern w:val="0"/>
+          <w:lang w:eastAsia="fr-CA" w:bidi="ar-SA"/>
+        </w:rPr>
+        <w:t>La difficulté choisie déterminera le niveau de complexité de l’arbre de recherche que l’algorithme minimax évaluera. Facile sera un coup aléatoire d’une pièce aléatoire sans générer d’arbre de rechercher. Intermédiaire sera un déplacement aléatoire de toutes les pièces avec un arbre de recherche de profondeur 3. Difficile sera tous une évaluation dans un arbre de recherche de 3 de profondeur de tous les coups possibles de tous les pièces disponibles.</w:t>
+      </w:r>
+    </w:p>
+    <w:p>
+      <w:pPr>
+        <w:suppressAutoHyphens w:val="0"/>
+        <w:spacing w:before="100" w:after="100"/>
+        <w:textAlignment w:val="auto"/>
+        <w:rPr>
+          <w:rFonts w:ascii="Times New Roman" w:eastAsia="Times New Roman" w:hAnsi="Times New Roman" w:cs="Times New Roman"/>
+          <w:kern w:val="0"/>
+          <w:lang w:eastAsia="fr-CA" w:bidi="ar-SA"/>
+        </w:rPr>
+      </w:pPr>
+    </w:p>
+    <w:p>
+      <w:pPr>
+        <w:suppressAutoHyphens w:val="0"/>
+        <w:spacing w:before="100" w:after="100"/>
+        <w:textAlignment w:val="auto"/>
+        <w:rPr>
+          <w:rFonts w:hint="eastAsia"/>
+        </w:rPr>
+      </w:pPr>
+      <w:r>
+        <w:rPr>
+          <w:rStyle w:val="Titre3Car"/>
+          <w:rFonts w:eastAsia="NSimSun"/>
+          <w:lang w:eastAsia="fr-CA" w:bidi="ar-SA"/>
+        </w:rPr>
+        <w:t>Contraintes de mise en œuvre</w:t>
+      </w:r>
+      <w:r>
+        <w:rPr>
+          <w:rFonts w:ascii="Times New Roman" w:eastAsia="Times New Roman" w:hAnsi="Times New Roman" w:cs="Times New Roman"/>
+          <w:b/>
+          <w:bCs/>
+          <w:kern w:val="0"/>
+          <w:lang w:eastAsia="fr-CA" w:bidi="ar-SA"/>
+        </w:rPr>
+        <w:t xml:space="preserve"> </w:t>
+      </w:r>
+      <w:r>
+        <w:rPr>
+          <w:rFonts w:ascii="Times New Roman" w:eastAsia="Times New Roman" w:hAnsi="Times New Roman" w:cs="Times New Roman"/>
+          <w:kern w:val="0"/>
+          <w:lang w:eastAsia="fr-CA" w:bidi="ar-SA"/>
+        </w:rPr>
+        <w:br/>
+        <w:t>L’implémentation de l’algorithme Minimax</w:t>
+      </w:r>
+      <w:r>
+        <w:rPr>
+          <w:rFonts w:ascii="Times New Roman" w:eastAsia="Times New Roman" w:hAnsi="Times New Roman" w:cs="Times New Roman"/>
+          <w:kern w:val="0"/>
+          <w:lang w:eastAsia="fr-CA" w:bidi="ar-SA"/>
+        </w:rPr>
+        <w:t xml:space="preserve"> </w:t>
+      </w:r>
+      <w:r>
+        <w:rPr>
+          <w:rFonts w:ascii="Times New Roman" w:eastAsia="Times New Roman" w:hAnsi="Times New Roman" w:cs="Times New Roman"/>
+          <w:kern w:val="0"/>
+          <w:lang w:eastAsia="fr-CA" w:bidi="ar-SA"/>
+        </w:rPr>
+        <w:t>et la logique derrière les mouvements des pièces doivent être faits.</w:t>
+      </w:r>
+    </w:p>
+    <w:p>
+      <w:pPr>
+        <w:pStyle w:val="Textbody"/>
+        <w:rPr>
+          <w:rFonts w:hint="eastAsia"/>
+          <w:lang w:eastAsia="fr-CA" w:bidi="ar-SA"/>
+        </w:rPr>
+      </w:pPr>
+    </w:p>
+    <w:p>
+      <w:pPr>
         <w:pStyle w:val="Titre2"/>
         <w:rPr>
-          <w:rFonts w:hint="eastAsia"/>
           <w:lang w:eastAsia="fr-CA" w:bidi="ar-SA"/>
         </w:rPr>
       </w:pPr>
@@ -8936,6 +9506,310 @@
     </w:p>
     <w:p>
       <w:pPr>
+        <w:suppressAutoHyphens w:val="0"/>
+        <w:spacing w:before="100" w:after="100"/>
+        <w:textAlignment w:val="auto"/>
+        <w:rPr>
+          <w:rFonts w:hint="eastAsia"/>
+        </w:rPr>
+      </w:pPr>
+      <w:r>
+        <w:rPr>
+          <w:rStyle w:val="Titre3Car"/>
+          <w:rFonts w:eastAsia="NSimSun"/>
+          <w:lang w:eastAsia="fr-CA" w:bidi="ar-SA"/>
+        </w:rPr>
+        <w:t>Description</w:t>
+      </w:r>
+      <w:r>
+        <w:rPr>
+          <w:rFonts w:ascii="Times New Roman" w:eastAsia="Times New Roman" w:hAnsi="Times New Roman" w:cs="Times New Roman"/>
+          <w:b/>
+          <w:bCs/>
+          <w:kern w:val="0"/>
+          <w:lang w:eastAsia="fr-CA" w:bidi="ar-SA"/>
+        </w:rPr>
+        <w:t xml:space="preserve"> </w:t>
+      </w:r>
+      <w:r>
+        <w:rPr>
+          <w:rFonts w:ascii="Times New Roman" w:eastAsia="Times New Roman" w:hAnsi="Times New Roman" w:cs="Times New Roman"/>
+          <w:kern w:val="0"/>
+          <w:lang w:eastAsia="fr-CA" w:bidi="ar-SA"/>
+        </w:rPr>
+        <w:br/>
+      </w:r>
+      <w:r>
+        <w:rPr>
+          <w:rFonts w:ascii="Times New Roman" w:eastAsia="Times New Roman" w:hAnsi="Times New Roman" w:cs="Times New Roman"/>
+          <w:kern w:val="0"/>
+          <w:lang w:eastAsia="fr-CA" w:bidi="ar-SA"/>
+        </w:rPr>
+        <w:t>Changer l’apparence de l’application</w:t>
+      </w:r>
+    </w:p>
+    <w:p>
+      <w:pPr>
+        <w:pStyle w:val="Titre3"/>
+        <w:rPr>
+          <w:lang w:eastAsia="fr-CA" w:bidi="ar-SA"/>
+        </w:rPr>
+      </w:pPr>
+      <w:r>
+        <w:rPr>
+          <w:lang w:eastAsia="fr-CA" w:bidi="ar-SA"/>
+        </w:rPr>
+        <w:t xml:space="preserve">Utilisateurs concernés </w:t>
+      </w:r>
+    </w:p>
+    <w:p>
+      <w:pPr>
+        <w:numPr>
+          <w:ilvl w:val="0"/>
+          <w:numId w:val="13"/>
+        </w:numPr>
+        <w:suppressAutoHyphens w:val="0"/>
+        <w:spacing w:before="100" w:after="100"/>
+        <w:textAlignment w:val="auto"/>
+        <w:rPr>
+          <w:rFonts w:ascii="Times New Roman" w:eastAsia="Times New Roman" w:hAnsi="Times New Roman" w:cs="Times New Roman"/>
+          <w:kern w:val="0"/>
+          <w:lang w:eastAsia="fr-CA" w:bidi="ar-SA"/>
+        </w:rPr>
+      </w:pPr>
+      <w:r>
+        <w:rPr>
+          <w:rFonts w:ascii="Times New Roman" w:eastAsia="Times New Roman" w:hAnsi="Times New Roman" w:cs="Times New Roman"/>
+          <w:kern w:val="0"/>
+          <w:lang w:eastAsia="fr-CA" w:bidi="ar-SA"/>
+        </w:rPr>
+        <w:t xml:space="preserve">Joueurs </w:t>
+      </w:r>
+    </w:p>
+    <w:p>
+      <w:pPr>
+        <w:suppressAutoHyphens w:val="0"/>
+        <w:spacing w:before="100" w:after="100"/>
+        <w:textAlignment w:val="auto"/>
+        <w:rPr>
+          <w:rFonts w:hint="eastAsia"/>
+        </w:rPr>
+      </w:pPr>
+      <w:r>
+        <w:rPr>
+          <w:rStyle w:val="Titre3Car"/>
+          <w:rFonts w:eastAsia="NSimSun"/>
+          <w:lang w:eastAsia="fr-CA" w:bidi="ar-SA"/>
+        </w:rPr>
+        <w:t>Cote d'importance</w:t>
+      </w:r>
+      <w:r>
+        <w:rPr>
+          <w:rFonts w:ascii="Times New Roman" w:eastAsia="Times New Roman" w:hAnsi="Times New Roman" w:cs="Times New Roman"/>
+          <w:b/>
+          <w:bCs/>
+          <w:kern w:val="0"/>
+          <w:lang w:eastAsia="fr-CA" w:bidi="ar-SA"/>
+        </w:rPr>
+        <w:t xml:space="preserve"> </w:t>
+      </w:r>
+      <w:r>
+        <w:rPr>
+          <w:rFonts w:ascii="Times New Roman" w:eastAsia="Times New Roman" w:hAnsi="Times New Roman" w:cs="Times New Roman"/>
+          <w:kern w:val="0"/>
+          <w:lang w:eastAsia="fr-CA" w:bidi="ar-SA"/>
+        </w:rPr>
+        <w:br/>
+        <w:t>Non urgent</w:t>
+      </w:r>
+    </w:p>
+    <w:p>
+      <w:pPr>
+        <w:suppressAutoHyphens w:val="0"/>
+        <w:spacing w:before="100" w:after="100"/>
+        <w:textAlignment w:val="auto"/>
+        <w:rPr>
+          <w:rFonts w:hint="eastAsia"/>
+        </w:rPr>
+      </w:pPr>
+      <w:r>
+        <w:rPr>
+          <w:rStyle w:val="Titre3Car"/>
+          <w:rFonts w:eastAsia="NSimSun"/>
+          <w:lang w:eastAsia="fr-CA" w:bidi="ar-SA"/>
+        </w:rPr>
+        <w:t>Contraintes du client</w:t>
+      </w:r>
+      <w:r>
+        <w:rPr>
+          <w:rFonts w:ascii="Times New Roman" w:eastAsia="Times New Roman" w:hAnsi="Times New Roman" w:cs="Times New Roman"/>
+          <w:b/>
+          <w:bCs/>
+          <w:kern w:val="0"/>
+          <w:lang w:eastAsia="fr-CA" w:bidi="ar-SA"/>
+        </w:rPr>
+        <w:t xml:space="preserve"> </w:t>
+      </w:r>
+      <w:r>
+        <w:rPr>
+          <w:rFonts w:ascii="Times New Roman" w:eastAsia="Times New Roman" w:hAnsi="Times New Roman" w:cs="Times New Roman"/>
+          <w:kern w:val="0"/>
+          <w:lang w:eastAsia="fr-CA" w:bidi="ar-SA"/>
+        </w:rPr>
+        <w:br/>
+      </w:r>
+      <w:r>
+        <w:t>Il est toujours possible de changer le thème de base dans l’application</w:t>
+      </w:r>
+    </w:p>
+    <w:p>
+      <w:pPr>
+        <w:suppressAutoHyphens w:val="0"/>
+        <w:spacing w:before="100" w:after="100"/>
+        <w:textAlignment w:val="auto"/>
+        <w:rPr>
+          <w:rFonts w:hint="eastAsia"/>
+        </w:rPr>
+      </w:pPr>
+      <w:r>
+        <w:rPr>
+          <w:rStyle w:val="Titre3Car"/>
+          <w:rFonts w:eastAsia="NSimSun"/>
+          <w:lang w:eastAsia="fr-CA" w:bidi="ar-SA"/>
+        </w:rPr>
+        <w:t>Description technique</w:t>
+      </w:r>
+      <w:r>
+        <w:rPr>
+          <w:rFonts w:ascii="Times New Roman" w:eastAsia="Times New Roman" w:hAnsi="Times New Roman" w:cs="Times New Roman"/>
+          <w:b/>
+          <w:bCs/>
+          <w:kern w:val="0"/>
+          <w:lang w:eastAsia="fr-CA" w:bidi="ar-SA"/>
+        </w:rPr>
+        <w:t xml:space="preserve"> </w:t>
+      </w:r>
+      <w:r>
+        <w:rPr>
+          <w:rFonts w:ascii="Times New Roman" w:eastAsia="Times New Roman" w:hAnsi="Times New Roman" w:cs="Times New Roman"/>
+          <w:kern w:val="0"/>
+          <w:lang w:eastAsia="fr-CA" w:bidi="ar-SA"/>
+        </w:rPr>
+        <w:br/>
+      </w:r>
+      <w:r>
+        <w:rPr>
+          <w:rFonts w:ascii="Times New Roman" w:eastAsia="Times New Roman" w:hAnsi="Times New Roman" w:cs="Times New Roman"/>
+          <w:kern w:val="0"/>
+          <w:lang w:eastAsia="fr-CA" w:bidi="ar-SA"/>
+        </w:rPr>
+        <w:t>L</w:t>
+      </w:r>
+      <w:r>
+        <w:rPr>
+          <w:rFonts w:ascii="Times New Roman" w:eastAsia="Times New Roman" w:hAnsi="Times New Roman" w:cs="Times New Roman"/>
+          <w:kern w:val="0"/>
+          <w:lang w:eastAsia="fr-CA" w:bidi="ar-SA"/>
+        </w:rPr>
+        <w:t>’aspect de l’application dépendra du</w:t>
+      </w:r>
+      <w:r>
+        <w:rPr>
+          <w:rFonts w:ascii="Times New Roman" w:eastAsia="Times New Roman" w:hAnsi="Times New Roman" w:cs="Times New Roman"/>
+          <w:kern w:val="0"/>
+          <w:lang w:eastAsia="fr-CA" w:bidi="ar-SA"/>
+        </w:rPr>
+        <w:t xml:space="preserve"> thème du téléphone de l’utilisateur (thème jour ou nuit)</w:t>
+      </w:r>
+      <w:r>
+        <w:rPr>
+          <w:rFonts w:ascii="Times New Roman" w:eastAsia="Times New Roman" w:hAnsi="Times New Roman" w:cs="Times New Roman"/>
+          <w:kern w:val="0"/>
+          <w:lang w:eastAsia="fr-CA" w:bidi="ar-SA"/>
+        </w:rPr>
+        <w:t xml:space="preserve"> ou si l’utilisateur a choisi le thème lui-même. </w:t>
+      </w:r>
+    </w:p>
+    <w:p>
+      <w:pPr>
+        <w:suppressAutoHyphens w:val="0"/>
+        <w:spacing w:before="100" w:after="100"/>
+        <w:textAlignment w:val="auto"/>
+        <w:rPr>
+          <w:rFonts w:ascii="Times New Roman" w:eastAsia="Times New Roman" w:hAnsi="Times New Roman" w:cs="Times New Roman"/>
+          <w:kern w:val="0"/>
+          <w:lang w:eastAsia="fr-CA" w:bidi="ar-SA"/>
+        </w:rPr>
+      </w:pPr>
+    </w:p>
+    <w:p>
+      <w:pPr>
+        <w:suppressAutoHyphens w:val="0"/>
+        <w:spacing w:before="100" w:after="100"/>
+        <w:textAlignment w:val="auto"/>
+        <w:rPr>
+          <w:rFonts w:ascii="Times New Roman" w:eastAsia="Times New Roman" w:hAnsi="Times New Roman" w:cs="Times New Roman"/>
+          <w:kern w:val="0"/>
+          <w:lang w:eastAsia="fr-CA" w:bidi="ar-SA"/>
+        </w:rPr>
+      </w:pPr>
+    </w:p>
+    <w:p>
+      <w:pPr>
+        <w:suppressAutoHyphens w:val="0"/>
+        <w:spacing w:before="100" w:after="100"/>
+        <w:textAlignment w:val="auto"/>
+        <w:rPr>
+          <w:rFonts w:hint="eastAsia"/>
+        </w:rPr>
+      </w:pPr>
+      <w:r>
+        <w:rPr>
+          <w:rStyle w:val="Titre3Car"/>
+          <w:rFonts w:eastAsia="NSimSun"/>
+          <w:lang w:eastAsia="fr-CA" w:bidi="ar-SA"/>
+        </w:rPr>
+        <w:lastRenderedPageBreak/>
+        <w:t>Contraintes de mise en œuvre</w:t>
+      </w:r>
+      <w:r>
+        <w:rPr>
+          <w:rFonts w:ascii="Times New Roman" w:eastAsia="Times New Roman" w:hAnsi="Times New Roman" w:cs="Times New Roman"/>
+          <w:b/>
+          <w:bCs/>
+          <w:kern w:val="0"/>
+          <w:lang w:eastAsia="fr-CA" w:bidi="ar-SA"/>
+        </w:rPr>
+        <w:t xml:space="preserve"> </w:t>
+      </w:r>
+      <w:r>
+        <w:rPr>
+          <w:rFonts w:ascii="Times New Roman" w:eastAsia="Times New Roman" w:hAnsi="Times New Roman" w:cs="Times New Roman"/>
+          <w:kern w:val="0"/>
+          <w:lang w:eastAsia="fr-CA" w:bidi="ar-SA"/>
+        </w:rPr>
+        <w:br/>
+      </w:r>
+      <w:r>
+        <w:rPr>
+          <w:rFonts w:ascii="Times New Roman" w:eastAsia="Times New Roman" w:hAnsi="Times New Roman" w:cs="Times New Roman"/>
+          <w:kern w:val="0"/>
+          <w:lang w:eastAsia="fr-CA" w:bidi="ar-SA"/>
+        </w:rPr>
+        <w:t>Le design des thèmes doivent être faits</w:t>
+      </w:r>
+    </w:p>
+    <w:p>
+      <w:pPr>
+        <w:pStyle w:val="Textbody"/>
+        <w:rPr>
+          <w:rFonts w:hint="eastAsia"/>
+          <w:lang w:eastAsia="fr-CA" w:bidi="ar-SA"/>
+        </w:rPr>
+      </w:pPr>
+    </w:p>
+    <w:p>
+      <w:pPr>
         <w:pStyle w:val="Titre2"/>
         <w:rPr>
           <w:rFonts w:hint="eastAsia"/>
@@ -8957,7 +9831,271 @@
     <w:p>
       <w:pPr>
         <w:suppressAutoHyphens w:val="0"/>
-        <w:ind w:left="960"/>
+        <w:spacing w:before="100" w:after="100"/>
+        <w:textAlignment w:val="auto"/>
+        <w:rPr>
+          <w:rFonts w:hint="eastAsia"/>
+        </w:rPr>
+      </w:pPr>
+      <w:r>
+        <w:rPr>
+          <w:rStyle w:val="Titre3Car"/>
+          <w:rFonts w:eastAsia="NSimSun"/>
+          <w:lang w:eastAsia="fr-CA" w:bidi="ar-SA"/>
+        </w:rPr>
+        <w:t>Description</w:t>
+      </w:r>
+      <w:r>
+        <w:rPr>
+          <w:rFonts w:ascii="Times New Roman" w:eastAsia="Times New Roman" w:hAnsi="Times New Roman" w:cs="Times New Roman"/>
+          <w:b/>
+          <w:bCs/>
+          <w:kern w:val="0"/>
+          <w:lang w:eastAsia="fr-CA" w:bidi="ar-SA"/>
+        </w:rPr>
+        <w:t xml:space="preserve"> </w:t>
+      </w:r>
+      <w:r>
+        <w:rPr>
+          <w:rFonts w:ascii="Times New Roman" w:eastAsia="Times New Roman" w:hAnsi="Times New Roman" w:cs="Times New Roman"/>
+          <w:kern w:val="0"/>
+          <w:lang w:eastAsia="fr-CA" w:bidi="ar-SA"/>
+        </w:rPr>
+        <w:br/>
+      </w:r>
+      <w:r>
+        <w:rPr>
+          <w:rFonts w:ascii="Times New Roman" w:eastAsia="Times New Roman" w:hAnsi="Times New Roman" w:cs="Times New Roman"/>
+          <w:kern w:val="0"/>
+          <w:lang w:eastAsia="fr-CA" w:bidi="ar-SA"/>
+        </w:rPr>
+        <w:t>Pendant que l’utilisateur attend le coup de son adversaire, il peut déjà choisir son prochain coup.</w:t>
+      </w:r>
+    </w:p>
+    <w:p>
+      <w:pPr>
+        <w:pStyle w:val="Titre3"/>
+        <w:rPr>
+          <w:lang w:eastAsia="fr-CA" w:bidi="ar-SA"/>
+        </w:rPr>
+      </w:pPr>
+      <w:r>
+        <w:rPr>
+          <w:lang w:eastAsia="fr-CA" w:bidi="ar-SA"/>
+        </w:rPr>
+        <w:t xml:space="preserve">Utilisateurs concernés </w:t>
+      </w:r>
+    </w:p>
+    <w:p>
+      <w:pPr>
+        <w:numPr>
+          <w:ilvl w:val="0"/>
+          <w:numId w:val="13"/>
+        </w:numPr>
+        <w:suppressAutoHyphens w:val="0"/>
+        <w:spacing w:before="100" w:after="100"/>
+        <w:textAlignment w:val="auto"/>
+        <w:rPr>
+          <w:rFonts w:ascii="Times New Roman" w:eastAsia="Times New Roman" w:hAnsi="Times New Roman" w:cs="Times New Roman"/>
+          <w:kern w:val="0"/>
+          <w:lang w:eastAsia="fr-CA" w:bidi="ar-SA"/>
+        </w:rPr>
+      </w:pPr>
+      <w:r>
+        <w:rPr>
+          <w:rFonts w:ascii="Times New Roman" w:eastAsia="Times New Roman" w:hAnsi="Times New Roman" w:cs="Times New Roman"/>
+          <w:kern w:val="0"/>
+          <w:lang w:eastAsia="fr-CA" w:bidi="ar-SA"/>
+        </w:rPr>
+        <w:t xml:space="preserve">Joueurs </w:t>
+      </w:r>
+    </w:p>
+    <w:p>
+      <w:pPr>
+        <w:suppressAutoHyphens w:val="0"/>
+        <w:spacing w:before="100" w:after="100"/>
+        <w:textAlignment w:val="auto"/>
+        <w:rPr>
+          <w:rFonts w:hint="eastAsia"/>
+        </w:rPr>
+      </w:pPr>
+      <w:r>
+        <w:rPr>
+          <w:rStyle w:val="Titre3Car"/>
+          <w:rFonts w:eastAsia="NSimSun"/>
+          <w:lang w:eastAsia="fr-CA" w:bidi="ar-SA"/>
+        </w:rPr>
+        <w:t>Cote d'importance</w:t>
+      </w:r>
+      <w:r>
+        <w:rPr>
+          <w:rFonts w:ascii="Times New Roman" w:eastAsia="Times New Roman" w:hAnsi="Times New Roman" w:cs="Times New Roman"/>
+          <w:b/>
+          <w:bCs/>
+          <w:kern w:val="0"/>
+          <w:lang w:eastAsia="fr-CA" w:bidi="ar-SA"/>
+        </w:rPr>
+        <w:t xml:space="preserve"> </w:t>
+      </w:r>
+      <w:r>
+        <w:rPr>
+          <w:rFonts w:ascii="Times New Roman" w:eastAsia="Times New Roman" w:hAnsi="Times New Roman" w:cs="Times New Roman"/>
+          <w:kern w:val="0"/>
+          <w:lang w:eastAsia="fr-CA" w:bidi="ar-SA"/>
+        </w:rPr>
+        <w:br/>
+        <w:t>Non urgent</w:t>
+      </w:r>
+    </w:p>
+    <w:p>
+      <w:pPr>
+        <w:suppressAutoHyphens w:val="0"/>
+        <w:spacing w:before="100" w:after="100"/>
+        <w:textAlignment w:val="auto"/>
+        <w:rPr>
+          <w:rFonts w:hint="eastAsia"/>
+        </w:rPr>
+      </w:pPr>
+      <w:r>
+        <w:rPr>
+          <w:rStyle w:val="Titre3Car"/>
+          <w:rFonts w:eastAsia="NSimSun"/>
+          <w:lang w:eastAsia="fr-CA" w:bidi="ar-SA"/>
+        </w:rPr>
+        <w:t>Contraintes du client</w:t>
+      </w:r>
+      <w:r>
+        <w:rPr>
+          <w:rFonts w:ascii="Times New Roman" w:eastAsia="Times New Roman" w:hAnsi="Times New Roman" w:cs="Times New Roman"/>
+          <w:b/>
+          <w:bCs/>
+          <w:kern w:val="0"/>
+          <w:lang w:eastAsia="fr-CA" w:bidi="ar-SA"/>
+        </w:rPr>
+        <w:t xml:space="preserve"> </w:t>
+      </w:r>
+      <w:r>
+        <w:rPr>
+          <w:rFonts w:ascii="Times New Roman" w:eastAsia="Times New Roman" w:hAnsi="Times New Roman" w:cs="Times New Roman"/>
+          <w:kern w:val="0"/>
+          <w:lang w:eastAsia="fr-CA" w:bidi="ar-SA"/>
+        </w:rPr>
+        <w:br/>
+      </w:r>
+      <w:r>
+        <w:rPr>
+          <w:rFonts w:ascii="Times New Roman" w:eastAsia="Times New Roman" w:hAnsi="Times New Roman" w:cs="Times New Roman"/>
+          <w:kern w:val="0"/>
+          <w:lang w:eastAsia="fr-CA" w:bidi="ar-SA"/>
+        </w:rPr>
+        <w:t>Pas de contraintes</w:t>
+      </w:r>
+    </w:p>
+    <w:p>
+      <w:pPr>
+        <w:suppressAutoHyphens w:val="0"/>
+        <w:spacing w:before="100" w:after="100"/>
+        <w:textAlignment w:val="auto"/>
+        <w:rPr>
+          <w:rFonts w:ascii="Times New Roman" w:eastAsia="Times New Roman" w:hAnsi="Times New Roman" w:cs="Times New Roman"/>
+          <w:kern w:val="0"/>
+          <w:lang w:eastAsia="fr-CA" w:bidi="ar-SA"/>
+        </w:rPr>
+      </w:pPr>
+      <w:r>
+        <w:rPr>
+          <w:rStyle w:val="Titre3Car"/>
+          <w:rFonts w:eastAsia="NSimSun"/>
+          <w:lang w:eastAsia="fr-CA" w:bidi="ar-SA"/>
+        </w:rPr>
+        <w:t>Description technique</w:t>
+      </w:r>
+      <w:r>
+        <w:rPr>
+          <w:rFonts w:ascii="Times New Roman" w:eastAsia="Times New Roman" w:hAnsi="Times New Roman" w:cs="Times New Roman"/>
+          <w:b/>
+          <w:bCs/>
+          <w:kern w:val="0"/>
+          <w:lang w:eastAsia="fr-CA" w:bidi="ar-SA"/>
+        </w:rPr>
+        <w:t xml:space="preserve"> </w:t>
+      </w:r>
+      <w:r>
+        <w:rPr>
+          <w:rFonts w:ascii="Times New Roman" w:eastAsia="Times New Roman" w:hAnsi="Times New Roman" w:cs="Times New Roman"/>
+          <w:kern w:val="0"/>
+          <w:lang w:eastAsia="fr-CA" w:bidi="ar-SA"/>
+        </w:rPr>
+        <w:br/>
+      </w:r>
+      <w:r>
+        <w:rPr>
+          <w:rFonts w:ascii="Times New Roman" w:eastAsia="Times New Roman" w:hAnsi="Times New Roman" w:cs="Times New Roman"/>
+          <w:kern w:val="0"/>
+          <w:lang w:eastAsia="fr-CA" w:bidi="ar-SA"/>
+        </w:rPr>
+        <w:t>Ajout d’un coup en liste d’attente qui sera automatiquement joué au prochain tour du joueur</w:t>
+      </w:r>
+    </w:p>
+    <w:p>
+      <w:pPr>
+        <w:suppressAutoHyphens w:val="0"/>
+        <w:spacing w:before="100" w:after="100"/>
+        <w:textAlignment w:val="auto"/>
+        <w:rPr>
+          <w:rFonts w:ascii="Times New Roman" w:eastAsia="Times New Roman" w:hAnsi="Times New Roman" w:cs="Times New Roman"/>
+          <w:kern w:val="0"/>
+          <w:lang w:eastAsia="fr-CA" w:bidi="ar-SA"/>
+        </w:rPr>
+      </w:pPr>
+    </w:p>
+    <w:p>
+      <w:pPr>
+        <w:suppressAutoHyphens w:val="0"/>
+        <w:spacing w:before="100" w:after="100"/>
+        <w:textAlignment w:val="auto"/>
+        <w:rPr>
+          <w:rFonts w:hint="eastAsia"/>
+        </w:rPr>
+      </w:pPr>
+      <w:r>
+        <w:rPr>
+          <w:rStyle w:val="Titre3Car"/>
+          <w:rFonts w:eastAsia="NSimSun"/>
+          <w:lang w:eastAsia="fr-CA" w:bidi="ar-SA"/>
+        </w:rPr>
+        <w:t>Contraintes de mise en œuvre</w:t>
+      </w:r>
+      <w:r>
+        <w:rPr>
+          <w:rFonts w:ascii="Times New Roman" w:eastAsia="Times New Roman" w:hAnsi="Times New Roman" w:cs="Times New Roman"/>
+          <w:b/>
+          <w:bCs/>
+          <w:kern w:val="0"/>
+          <w:lang w:eastAsia="fr-CA" w:bidi="ar-SA"/>
+        </w:rPr>
+        <w:t xml:space="preserve"> </w:t>
+      </w:r>
+      <w:r>
+        <w:rPr>
+          <w:rFonts w:ascii="Times New Roman" w:eastAsia="Times New Roman" w:hAnsi="Times New Roman" w:cs="Times New Roman"/>
+          <w:kern w:val="0"/>
+          <w:lang w:eastAsia="fr-CA" w:bidi="ar-SA"/>
+        </w:rPr>
+        <w:br/>
+      </w:r>
+      <w:r>
+        <w:rPr>
+          <w:rFonts w:ascii="Times New Roman" w:eastAsia="Times New Roman" w:hAnsi="Times New Roman" w:cs="Times New Roman"/>
+          <w:kern w:val="0"/>
+          <w:lang w:eastAsia="fr-CA" w:bidi="ar-SA"/>
+        </w:rPr>
+        <w:t>Implémentation de la logique du jeu et de la mise en place de l’interface</w:t>
+      </w:r>
+    </w:p>
+    <w:p>
+      <w:pPr>
+        <w:suppressAutoHyphens w:val="0"/>
         <w:rPr>
           <w:rFonts w:ascii="inherit" w:eastAsia="Times New Roman" w:hAnsi="inherit" w:cs="Noto Sans"/>
           <w:kern w:val="0"/>
@@ -9007,7 +10145,7 @@
       <w:r>
         <w:t xml:space="preserve">Information sur le Shogi : </w:t>
       </w:r>
-      <w:hyperlink r:id="rId20" w:history="1">
+      <w:hyperlink r:id="rId21" w:history="1">
         <w:r>
           <w:rPr>
             <w:rStyle w:val="Lienhypertexte"/>
@@ -9033,9 +10171,6 @@
           <w:ilvl w:val="0"/>
           <w:numId w:val="19"/>
         </w:numPr>
-        <w:rPr>
-          <w:rFonts w:hint="eastAsia"/>
-        </w:rPr>
       </w:pPr>
       <w:r>
         <w:t>Pour les images</w:t>
@@ -9043,22 +10178,34 @@
       <w:r>
         <w:t xml:space="preserve"> : </w:t>
       </w:r>
-      <w:hyperlink r:id="rId21" w:history="1">
+      <w:hyperlink r:id="rId22" w:history="1">
         <w:r>
           <w:rPr>
             <w:rStyle w:val="Lienhypertexte"/>
           </w:rPr>
-          <w:t>https://www.pychess.org/variants/shogi</w:t>
+          <w:t>https://www.pychess.org/variants/shogi 30/01/2025</w:t>
         </w:r>
       </w:hyperlink>
-      <w:r>
-        <w:t xml:space="preserve"> 30/01/2025</w:t>
+    </w:p>
+    <w:p>
+      <w:pPr>
+        <w:pStyle w:val="Textbody"/>
+        <w:numPr>
+          <w:ilvl w:val="0"/>
+          <w:numId w:val="19"/>
+        </w:numPr>
+        <w:rPr>
+          <w:rFonts w:hint="eastAsia"/>
+        </w:rPr>
+      </w:pPr>
+      <w:r>
+        <w:t>ChatGPT</w:t>
       </w:r>
     </w:p>
     <w:sectPr>
-      <w:headerReference w:type="default" r:id="rId22"/>
-      <w:footerReference w:type="default" r:id="rId23"/>
-      <w:footerReference w:type="first" r:id="rId24"/>
+      <w:headerReference w:type="default" r:id="rId23"/>
+      <w:footerReference w:type="default" r:id="rId24"/>
+      <w:footerReference w:type="first" r:id="rId25"/>
       <w:pgSz w:w="12240" w:h="15840"/>
       <w:pgMar w:top="1134" w:right="1134" w:bottom="1134" w:left="1134" w:header="720" w:footer="720" w:gutter="0"/>
       <w:cols w:space="720"/>
@@ -12832,6 +13979,10 @@
 </FormTemplates>
 </file>
 
+<file path=customXml/item4.xml><?xml version="1.0" encoding="utf-8"?>
+<b:Sources xmlns:b="http://schemas.openxmlformats.org/officeDocument/2006/bibliography" xmlns="http://schemas.openxmlformats.org/officeDocument/2006/bibliography" SelectedStyle="\APASixthEditionOfficeOnline.xsl" StyleName="APA" Version="6"/>
+</file>
+
 <file path=customXml/itemProps1.xml><?xml version="1.0" encoding="utf-8"?>
 <ds:datastoreItem xmlns:ds="http://schemas.openxmlformats.org/officeDocument/2006/customXml" ds:itemID="{22B72EB7-6011-4D99-8EFF-7BD0F885DDFD}">
   <ds:schemaRefs>
@@ -12867,4 +14018,12 @@
     <ds:schemaRef ds:uri="http://schemas.microsoft.com/sharepoint/v3/contenttype/forms"/>
   </ds:schemaRefs>
 </ds:datastoreItem>
+</file>
+
+<file path=customXml/itemProps4.xml><?xml version="1.0" encoding="utf-8"?>
+<ds:datastoreItem xmlns:ds="http://schemas.openxmlformats.org/officeDocument/2006/customXml" ds:itemID="{FDFB74AB-DCED-47D9-8357-D61180DE91B9}">
+  <ds:schemaRefs>
+    <ds:schemaRef ds:uri="http://schemas.openxmlformats.org/officeDocument/2006/bibliography"/>
+  </ds:schemaRefs>
+</ds:datastoreItem>
 </file>
</xml_diff>